<commit_message>
Sync latest content from ADO to GitHub
</commit_message>
<xml_diff>
--- a/Deployment/Data/NDA Template.docx
+++ b/Deployment/Data/NDA Template.docx
@@ -58,7 +58,7 @@
         <w:tblInd w:w="8" w:type="dxa"/>
         <w:tblCellMar>
           <w:top w:w="7" w:type="dxa"/>
-          <w:left w:w="8" w:type="dxa"/>
+          <w:left w:w="57" w:type="dxa"/>
           <w:right w:w="115" w:type="dxa"/>
         </w:tblCellMar>
         <w:tblLook w:val="04A0" w:firstRow="1" w:lastRow="0" w:firstColumn="1" w:lastColumn="0" w:noHBand="0" w:noVBand="1"/>
@@ -99,6 +99,7 @@
                 </w:placeholder>
                 <w:text/>
               </w:sdtPr>
+              <w:sdtEndPr/>
               <w:sdtContent>
                 <w:proofErr w:type="spellStart"/>
                 <w:r>
@@ -174,6 +175,7 @@
             </w:placeholder>
             <w:text/>
           </w:sdtPr>
+          <w:sdtEndPr/>
           <w:sdtContent>
             <w:tc>
               <w:tcPr>
@@ -457,6 +459,7 @@
               </w:placeholder>
               <w:text/>
             </w:sdtPr>
+            <w:sdtEndPr/>
             <w:sdtContent>
               <w:p>
                 <w:pPr>
@@ -545,6 +548,7 @@
               </w:placeholder>
               <w:text/>
             </w:sdtPr>
+            <w:sdtEndPr/>
             <w:sdtContent>
               <w:p>
                 <w:pPr>
@@ -642,6 +646,7 @@
                 </w:placeholder>
                 <w:text/>
               </w:sdtPr>
+              <w:sdtEndPr/>
               <w:sdtContent>
                 <w:proofErr w:type="spellStart"/>
                 <w:r>
@@ -674,21 +679,15 @@
         <w:ind w:left="0" w:firstLine="0"/>
       </w:pPr>
       <w:r>
-        <w:t xml:space="preserve">For information about this </w:t>
-      </w:r>
-      <w:proofErr w:type="gramStart"/>
-      <w:r>
-        <w:t xml:space="preserve">agreement, </w:t>
-      </w:r>
-      <w:r>
-        <w:t xml:space="preserve"> contact</w:t>
-      </w:r>
-      <w:proofErr w:type="gramEnd"/>
-      <w:r>
-        <w:t xml:space="preserve"> </w:t>
-      </w:r>
-      <w:r>
-        <w:t xml:space="preserve"> </w:t>
+        <w:t xml:space="preserve">For information about this agreement, contact the </w:t>
+      </w:r>
+      <w:proofErr w:type="spellStart"/>
+      <w:r>
+        <w:t>Adatum</w:t>
+      </w:r>
+      <w:proofErr w:type="spellEnd"/>
+      <w:r>
+        <w:t xml:space="preserve"> Contact, </w:t>
       </w:r>
       <w:sdt>
         <w:sdtPr>
@@ -700,6 +699,7 @@
           </w:placeholder>
           <w:text/>
         </w:sdtPr>
+        <w:sdtEndPr/>
         <w:sdtContent>
           <w:r>
             <w:t>YourOrganization</w:t>
@@ -790,9 +790,9 @@
               </wp:inline>
             </w:drawing>
           </mc:Choice>
-          <mc:Fallback xmlns:arto="http://schemas.microsoft.com/office/word/2006/arto">
+          <mc:Fallback>
             <w:pict>
-              <v:group w14:anchorId="448C546B" id="Group 4831" o:spid="_x0000_s1026" style="width:452.75pt;height:1.5pt;mso-position-horizontal-relative:char;mso-position-vertical-relative:line" coordsize="57499,190" o:gfxdata="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">
+              <v:group w14:anchorId="197001AD" id="Group 4831" o:spid="_x0000_s1026" style="width:452.75pt;height:1.5pt;mso-position-horizontal-relative:char;mso-position-vertical-relative:line" coordsize="57499,190" o:gfxdata="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">
                 <v:shape id="Shape 219" o:spid="_x0000_s1027" style="position:absolute;width:57499;height:190;visibility:visible;mso-wrap-style:square;v-text-anchor:top" coordsize="5749925,19050" o:gfxdata="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" path="m,19050l5749925,e" filled="f" strokecolor="#0e2841" strokeweight=".5pt">
                   <v:stroke miterlimit="83231f" joinstyle="miter"/>
                   <v:path arrowok="t" textboxrect="0,0,5749925,19050"/>
@@ -995,11 +995,13 @@
           <w:numId w:val="1"/>
         </w:numPr>
       </w:pPr>
-      <w:r>
-        <w:t>Is received from another source who can disclose it lawfully and without an obligation to keep it confidential;</w:t>
-      </w:r>
-      <w:r>
-        <w:t xml:space="preserve"> or</w:t>
+      <w:proofErr w:type="gramStart"/>
+      <w:r>
+        <w:t>Is</w:t>
+      </w:r>
+      <w:proofErr w:type="gramEnd"/>
+      <w:r>
+        <w:t xml:space="preserve"> received from another source who can disclose it lawfully and without an obligation to keep it confidential;</w:t>
       </w:r>
       <w:r>
         <w:br/>
@@ -1013,34 +1015,63 @@
           <w:numId w:val="1"/>
         </w:numPr>
       </w:pPr>
+      <w:r>
+        <w:t>Is independently developed; or</w:t>
+      </w:r>
+      <w:r>
+        <w:br/>
+      </w:r>
+    </w:p>
+    <w:p>
+      <w:pPr>
+        <w:pStyle w:val="ListParagraph"/>
+        <w:numPr>
+          <w:ilvl w:val="2"/>
+          <w:numId w:val="1"/>
+        </w:numPr>
+      </w:pPr>
       <w:proofErr w:type="gramStart"/>
       <w:r>
         <w:t>Is</w:t>
       </w:r>
       <w:proofErr w:type="gramEnd"/>
       <w:r>
-        <w:t xml:space="preserve"> independently developed</w:t>
-      </w:r>
-      <w:r>
-        <w:t>.</w:t>
-      </w:r>
-      <w:r>
+        <w:t xml:space="preserve"> a comment or </w:t>
+      </w:r>
+      <w:proofErr w:type="gramStart"/>
+      <w:r>
+        <w:t>suggestion</w:t>
+      </w:r>
+      <w:proofErr w:type="gramEnd"/>
+      <w:r>
+        <w:t xml:space="preserve"> one of us volunteers about the other’s </w:t>
+      </w:r>
+      <w:proofErr w:type="gramStart"/>
+      <w:r>
+        <w:t>business,  products</w:t>
+      </w:r>
+      <w:proofErr w:type="gramEnd"/>
+      <w:r>
+        <w:t xml:space="preserve"> or services.  </w:t>
+      </w:r>
+      <w:r>
+        <w:rPr>
+          <w:sz w:val="24"/>
+        </w:rPr>
         <w:t xml:space="preserve"> </w:t>
       </w:r>
-      <w:commentRangeStart w:id="0"/>
-      <w:commentRangeEnd w:id="0"/>
+    </w:p>
+    <w:p>
+      <w:pPr>
+        <w:spacing w:after="24" w:line="259" w:lineRule="auto"/>
+        <w:ind w:left="1441" w:firstLine="0"/>
+      </w:pPr>
       <w:r>
         <w:rPr>
-          <w:rStyle w:val="CommentReference"/>
+          <w:sz w:val="24"/>
         </w:rPr>
-        <w:commentReference w:id="0"/>
-      </w:r>
-    </w:p>
-    <w:p>
-      <w:pPr>
-        <w:spacing w:after="0" w:line="259" w:lineRule="auto"/>
-        <w:ind w:left="361" w:firstLine="0"/>
-      </w:pPr>
+        <w:t xml:space="preserve"> </w:t>
+      </w:r>
     </w:p>
     <w:p>
       <w:pPr>
@@ -1251,6 +1282,7 @@
         <w:spacing w:after="186"/>
       </w:pPr>
       <w:r>
+        <w:lastRenderedPageBreak/>
         <w:t xml:space="preserve">ensure that affiliates and representatives are required to protect </w:t>
       </w:r>
       <w:proofErr w:type="gramStart"/>
@@ -1282,14 +1314,49 @@
         </w:numPr>
         <w:spacing w:after="186"/>
       </w:pPr>
-      <w:commentRangeStart w:id="1"/>
-      <w:commentRangeEnd w:id="1"/>
+      <w:r>
+        <w:t xml:space="preserve">Neither of us is required to restrict </w:t>
+      </w:r>
+      <w:proofErr w:type="gramStart"/>
+      <w:r>
+        <w:t>work</w:t>
+      </w:r>
+      <w:proofErr w:type="gramEnd"/>
+      <w:r>
+        <w:t xml:space="preserve"> assignments of representatives who have had access to confidential information. Neither of us can control the incoming information the other will disclose to us </w:t>
+      </w:r>
+      <w:proofErr w:type="gramStart"/>
+      <w:r>
+        <w:t>in the course of</w:t>
+      </w:r>
+      <w:proofErr w:type="gramEnd"/>
+      <w:r>
+        <w:t xml:space="preserve"> working together, or what our representatives will remember, even without notes or other aids. We agree that </w:t>
+      </w:r>
+      <w:proofErr w:type="gramStart"/>
+      <w:r>
+        <w:t>use</w:t>
+      </w:r>
+      <w:proofErr w:type="gramEnd"/>
+      <w:r>
+        <w:t xml:space="preserve"> of information in representatives’ unaided memories in the development or deployment of our respective products or services does not create liability under this agreement or trade secret law, and we agree to limit what we disclose </w:t>
+      </w:r>
+      <w:proofErr w:type="gramStart"/>
+      <w:r>
+        <w:t>to the other</w:t>
+      </w:r>
+      <w:proofErr w:type="gramEnd"/>
+      <w:r>
+        <w:t xml:space="preserve"> accordingly.</w:t>
+      </w:r>
       <w:r>
         <w:rPr>
-          <w:rStyle w:val="CommentReference"/>
+          <w:rFonts w:ascii="Arial" w:eastAsia="Arial" w:hAnsi="Arial" w:cs="Arial"/>
         </w:rPr>
-        <w:lastRenderedPageBreak/>
-        <w:commentReference w:id="1"/>
+        <w:t> </w:t>
+      </w:r>
+      <w:r>
+        <w:t xml:space="preserve"> </w:t>
       </w:r>
       <w:r>
         <w:rPr>
@@ -1347,13 +1414,15 @@
         <w:t>  </w:t>
       </w:r>
       <w:r>
-        <w:t xml:space="preserve"> Each of us may disclose the other’s confidential information if required to comply with a court order or other government demand that has the force of law. Before doing so, each of us must seek the highest level of protection available and, when possible, give the other enough prior </w:t>
-      </w:r>
-      <w:r>
-        <w:t xml:space="preserve">written </w:t>
-      </w:r>
-      <w:r>
-        <w:t>notice to provide a reasonable chance to seek a protective order.</w:t>
+        <w:t xml:space="preserve"> Each of us may disclose the other’s confidential information if required to comply with a court order or other government demand that has the force of law. Before doing so, each of us must seek the highest level of protection available and, when possible, give the other enough prior notice to provide a reasonable chance to seek </w:t>
+      </w:r>
+      <w:proofErr w:type="gramStart"/>
+      <w:r>
+        <w:t>a protective</w:t>
+      </w:r>
+      <w:proofErr w:type="gramEnd"/>
+      <w:r>
+        <w:t xml:space="preserve"> order.</w:t>
       </w:r>
       <w:r>
         <w:rPr>
@@ -1533,19 +1602,13 @@
         <w:t xml:space="preserve"> jurisdiction and venue. </w:t>
       </w:r>
       <w:r>
-        <w:t xml:space="preserve">This Agreement shall be governed by and construed in accordance with the laws of the State of New York, without regard to its conflict of law principles. </w:t>
-      </w:r>
-      <w:r>
-        <w:t>If federal</w:t>
-      </w:r>
-      <w:r>
-        <w:t xml:space="preserve"> jurisdiction </w:t>
-      </w:r>
-      <w:r>
-        <w:t xml:space="preserve">exists, </w:t>
-      </w:r>
-      <w:r>
-        <w:t>of the federal and state courts located in New York, New York, for the resolution of any disputes arising out of or relating to this Agreement. Each party waives any objection to the laying of venue in such courts and agrees not to plead or claim that any such court is an inconvenient forum. Service of process in any such proceeding may be made by mailing or delivering a copy of the process to the party at its address set forth in this Agreement, or by any other method permitted by law.</w:t>
+        <w:t xml:space="preserve">The laws of the State of Washington govern this agreement. If federal jurisdiction exists, we each consent to exclusive jurisdiction and venue in the federal courts in King County, Washington. If not, we each consent to exclusive jurisdiction and venue in the Superior Court of King County, Washington. </w:t>
+      </w:r>
+      <w:r>
+        <w:rPr>
+          <w:b/>
+        </w:rPr>
+        <w:t xml:space="preserve"> </w:t>
       </w:r>
     </w:p>
     <w:p>
@@ -1620,6 +1683,7 @@
         <w:rPr>
           <w:b/>
         </w:rPr>
+        <w:lastRenderedPageBreak/>
         <w:t>Money damages insufficient.</w:t>
       </w:r>
       <w:r>
@@ -1680,7 +1744,6 @@
         <w:rPr>
           <w:b/>
         </w:rPr>
-        <w:lastRenderedPageBreak/>
         <w:t>Transfers of this agreement.</w:t>
       </w:r>
       <w:r>
@@ -1806,78 +1869,18 @@
       </w:r>
     </w:p>
     <w:sectPr>
-      <w:headerReference w:type="even" r:id="rId15"/>
-      <w:headerReference w:type="default" r:id="rId16"/>
-      <w:footerReference w:type="even" r:id="rId17"/>
-      <w:footerReference w:type="default" r:id="rId18"/>
-      <w:headerReference w:type="first" r:id="rId19"/>
-      <w:footerReference w:type="first" r:id="rId20"/>
+      <w:headerReference w:type="even" r:id="rId10"/>
+      <w:headerReference w:type="default" r:id="rId11"/>
+      <w:footerReference w:type="even" r:id="rId12"/>
+      <w:footerReference w:type="default" r:id="rId13"/>
+      <w:headerReference w:type="first" r:id="rId14"/>
+      <w:footerReference w:type="first" r:id="rId15"/>
       <w:pgSz w:w="12240" w:h="15840"/>
       <w:pgMar w:top="1454" w:right="1448" w:bottom="1477" w:left="1441" w:header="720" w:footer="713" w:gutter="0"/>
       <w:cols w:space="720"/>
     </w:sectPr>
   </w:body>
 </w:document>
-</file>
-
-<file path=word/comments.xml><?xml version="1.0" encoding="utf-8"?>
-<w:comments xmlns:wpc="http://schemas.microsoft.com/office/word/2010/wordprocessingCanvas" xmlns:cx="http://schemas.microsoft.com/office/drawing/2014/chartex" xmlns:cx1="http://schemas.microsoft.com/office/drawing/2015/9/8/chartex" xmlns:cx2="http://schemas.microsoft.com/office/drawing/2015/10/21/chartex" xmlns:cx3="http://schemas.microsoft.com/office/drawing/2016/5/9/chartex" xmlns:cx4="http://schemas.microsoft.com/office/drawing/2016/5/10/chartex" xmlns:cx5="http://schemas.microsoft.com/office/drawing/2016/5/11/chartex" xmlns:cx6="http://schemas.microsoft.com/office/drawing/2016/5/12/chartex" xmlns:cx7="http://schemas.microsoft.com/office/drawing/2016/5/13/chartex" xmlns:cx8="http://schemas.microsoft.com/office/drawing/2016/5/14/chartex" xmlns:mc="http://schemas.openxmlformats.org/markup-compatibility/2006" xmlns:aink="http://schemas.microsoft.com/office/drawing/2016/ink" xmlns:am3d="http://schemas.microsoft.com/office/drawing/2017/model3d" xmlns:o="urn:schemas-microsoft-com:office:office" xmlns:oel="http://schemas.microsoft.com/office/2019/extlst" xmlns:r="http://schemas.openxmlformats.org/officeDocument/2006/relationships" xmlns:m="http://schemas.openxmlformats.org/officeDocument/2006/math" xmlns:v="urn:schemas-microsoft-com:vml" xmlns:wp14="http://schemas.microsoft.com/office/word/2010/wordprocessingDrawing" xmlns:wp="http://schemas.openxmlformats.org/drawingml/2006/wordprocessingDrawing" xmlns:w10="urn:schemas-microsoft-com:office:word" xmlns:w="http://schemas.openxmlformats.org/wordprocessingml/2006/main" xmlns:w14="http://schemas.microsoft.com/office/word/2010/wordml" xmlns:w15="http://schemas.microsoft.com/office/word/2012/wordml" xmlns:w16cex="http://schemas.microsoft.com/office/word/2018/wordml/cex" xmlns:w16cid="http://schemas.microsoft.com/office/word/2016/wordml/cid" xmlns:w16="http://schemas.microsoft.com/office/word/2018/wordml" xmlns:w16du="http://schemas.microsoft.com/office/word/2023/wordml/word16du" xmlns:w16sdtdh="http://schemas.microsoft.com/office/word/2020/wordml/sdtdatahash" xmlns:w16sdtfl="http://schemas.microsoft.com/office/word/2024/wordml/sdtformatlock" xmlns:w16se="http://schemas.microsoft.com/office/word/2015/wordml/symex" xmlns:wpg="http://schemas.microsoft.com/office/word/2010/wordprocessingGroup" xmlns:wpi="http://schemas.microsoft.com/office/word/2010/wordprocessingInk" xmlns:wne="http://schemas.microsoft.com/office/word/2006/wordml" xmlns:wps="http://schemas.microsoft.com/office/word/2010/wordprocessingShape" mc:Ignorable="w14 w15 w16se w16cid w16 w16cex w16sdtdh w16sdtfl w16du wp14">
-  <w:comment w:id="0" w:author="Belinda Stephenson (CELA)" w:date="2025-03-12T10:17:00Z" w:initials="BS">
-    <w:p>
-      <w:pPr>
-        <w:pStyle w:val="CommentText"/>
-        <w:ind w:left="0" w:firstLine="0"/>
-      </w:pPr>
-      <w:r>
-        <w:rPr>
-          <w:rStyle w:val="CommentReference"/>
-        </w:rPr>
-        <w:annotationRef/>
-      </w:r>
-      <w:r>
-        <w:t xml:space="preserve">This last line is not common in most NDAs. This is an add by Microsoft. I suggest deleting it because it would not be a standard provision </w:t>
-      </w:r>
-    </w:p>
-  </w:comment>
-  <w:comment w:id="1" w:author="Belinda Stephenson (CELA)" w:date="2025-03-12T10:18:00Z" w:initials="BS">
-    <w:p>
-      <w:pPr>
-        <w:pStyle w:val="CommentText"/>
-        <w:ind w:left="0" w:firstLine="0"/>
-      </w:pPr>
-      <w:r>
-        <w:rPr>
-          <w:rStyle w:val="CommentReference"/>
-        </w:rPr>
-        <w:annotationRef/>
-      </w:r>
-      <w:r>
-        <w:t xml:space="preserve">This is not a common provision in an NDA so I suggest removing it for a general template. </w:t>
-      </w:r>
-    </w:p>
-  </w:comment>
-</w:comments>
-</file>
-
-<file path=word/commentsExtended.xml><?xml version="1.0" encoding="utf-8"?>
-<w15:commentsEx xmlns:wpc="http://schemas.microsoft.com/office/word/2010/wordprocessingCanvas" xmlns:cx="http://schemas.microsoft.com/office/drawing/2014/chartex" xmlns:cx1="http://schemas.microsoft.com/office/drawing/2015/9/8/chartex" xmlns:cx2="http://schemas.microsoft.com/office/drawing/2015/10/21/chartex" xmlns:cx3="http://schemas.microsoft.com/office/drawing/2016/5/9/chartex" xmlns:cx4="http://schemas.microsoft.com/office/drawing/2016/5/10/chartex" xmlns:cx5="http://schemas.microsoft.com/office/drawing/2016/5/11/chartex" xmlns:cx6="http://schemas.microsoft.com/office/drawing/2016/5/12/chartex" xmlns:cx7="http://schemas.microsoft.com/office/drawing/2016/5/13/chartex" xmlns:cx8="http://schemas.microsoft.com/office/drawing/2016/5/14/chartex" xmlns:mc="http://schemas.openxmlformats.org/markup-compatibility/2006" xmlns:aink="http://schemas.microsoft.com/office/drawing/2016/ink" xmlns:am3d="http://schemas.microsoft.com/office/drawing/2017/model3d" xmlns:o="urn:schemas-microsoft-com:office:office" xmlns:oel="http://schemas.microsoft.com/office/2019/extlst" xmlns:r="http://schemas.openxmlformats.org/officeDocument/2006/relationships" xmlns:m="http://schemas.openxmlformats.org/officeDocument/2006/math" xmlns:v="urn:schemas-microsoft-com:vml" xmlns:wp14="http://schemas.microsoft.com/office/word/2010/wordprocessingDrawing" xmlns:wp="http://schemas.openxmlformats.org/drawingml/2006/wordprocessingDrawing" xmlns:w10="urn:schemas-microsoft-com:office:word" xmlns:w="http://schemas.openxmlformats.org/wordprocessingml/2006/main" xmlns:w14="http://schemas.microsoft.com/office/word/2010/wordml" xmlns:w15="http://schemas.microsoft.com/office/word/2012/wordml" xmlns:w16cex="http://schemas.microsoft.com/office/word/2018/wordml/cex" xmlns:w16cid="http://schemas.microsoft.com/office/word/2016/wordml/cid" xmlns:w16="http://schemas.microsoft.com/office/word/2018/wordml" xmlns:w16du="http://schemas.microsoft.com/office/word/2023/wordml/word16du" xmlns:w16sdtdh="http://schemas.microsoft.com/office/word/2020/wordml/sdtdatahash" xmlns:w16sdtfl="http://schemas.microsoft.com/office/word/2024/wordml/sdtformatlock" xmlns:w16se="http://schemas.microsoft.com/office/word/2015/wordml/symex" xmlns:wpg="http://schemas.microsoft.com/office/word/2010/wordprocessingGroup" xmlns:wpi="http://schemas.microsoft.com/office/word/2010/wordprocessingInk" xmlns:wne="http://schemas.microsoft.com/office/word/2006/wordml" xmlns:wps="http://schemas.microsoft.com/office/word/2010/wordprocessingShape" mc:Ignorable="w14 w15 w16se w16cid w16 w16cex w16sdtdh w16sdtfl w16du wp14">
-  <w15:commentEx w15:paraId="523D5751" w15:done="0"/>
-  <w15:commentEx w15:paraId="300FFE24" w15:done="0"/>
-</w15:commentsEx>
-</file>
-
-<file path=word/commentsExtensible.xml><?xml version="1.0" encoding="utf-8"?>
-<w16cex:commentsExtensible xmlns:wpc="http://schemas.microsoft.com/office/word/2010/wordprocessingCanvas" xmlns:cx="http://schemas.microsoft.com/office/drawing/2014/chartex" xmlns:cx1="http://schemas.microsoft.com/office/drawing/2015/9/8/chartex" xmlns:cx2="http://schemas.microsoft.com/office/drawing/2015/10/21/chartex" xmlns:cx3="http://schemas.microsoft.com/office/drawing/2016/5/9/chartex" xmlns:cx4="http://schemas.microsoft.com/office/drawing/2016/5/10/chartex" xmlns:cx5="http://schemas.microsoft.com/office/drawing/2016/5/11/chartex" xmlns:cx6="http://schemas.microsoft.com/office/drawing/2016/5/12/chartex" xmlns:cx7="http://schemas.microsoft.com/office/drawing/2016/5/13/chartex" xmlns:cx8="http://schemas.microsoft.com/office/drawing/2016/5/14/chartex" xmlns:cr="http://schemas.microsoft.com/office/comments/2020/reactions" xmlns:mc="http://schemas.openxmlformats.org/markup-compatibility/2006" xmlns:aink="http://schemas.microsoft.com/office/drawing/2016/ink" xmlns:am3d="http://schemas.microsoft.com/office/drawing/2017/model3d" xmlns:o="urn:schemas-microsoft-com:office:office" xmlns:oel="http://schemas.microsoft.com/office/2019/extlst" xmlns:r="http://schemas.openxmlformats.org/officeDocument/2006/relationships" xmlns:m="http://schemas.openxmlformats.org/officeDocument/2006/math" xmlns:v="urn:schemas-microsoft-com:vml" xmlns:wp14="http://schemas.microsoft.com/office/word/2010/wordprocessingDrawing" xmlns:wp="http://schemas.openxmlformats.org/drawingml/2006/wordprocessingDrawing" xmlns:w10="urn:schemas-microsoft-com:office:word" xmlns:w="http://schemas.openxmlformats.org/wordprocessingml/2006/main" xmlns:w14="http://schemas.microsoft.com/office/word/2010/wordml" xmlns:w15="http://schemas.microsoft.com/office/word/2012/wordml" xmlns:w16cex="http://schemas.microsoft.com/office/word/2018/wordml/cex" xmlns:w16cid="http://schemas.microsoft.com/office/word/2016/wordml/cid" xmlns:w16="http://schemas.microsoft.com/office/word/2018/wordml" xmlns:w16du="http://schemas.microsoft.com/office/word/2023/wordml/word16du" xmlns:w16sdtdh="http://schemas.microsoft.com/office/word/2020/wordml/sdtdatahash" xmlns:w16sdtfl="http://schemas.microsoft.com/office/word/2024/wordml/sdtformatlock" xmlns:w16se="http://schemas.microsoft.com/office/word/2015/wordml/symex" xmlns:wpg="http://schemas.microsoft.com/office/word/2010/wordprocessingGroup" xmlns:wpi="http://schemas.microsoft.com/office/word/2010/wordprocessingInk" xmlns:wne="http://schemas.microsoft.com/office/word/2006/wordml" xmlns:wps="http://schemas.microsoft.com/office/word/2010/wordprocessingShape" mc:Ignorable="w14 w15 w16se w16cid w16 w16cex w16sdtdh w16sdtfl cr w16du wp14">
-  <w16cex:commentExtensible w16cex:durableId="11A2C1B6" w16cex:dateUtc="2025-03-12T15:17:00Z"/>
-  <w16cex:commentExtensible w16cex:durableId="08BD798C" w16cex:dateUtc="2025-03-12T15:18:00Z"/>
-</w16cex:commentsExtensible>
-</file>
-
-<file path=word/commentsIds.xml><?xml version="1.0" encoding="utf-8"?>
-<w16cid:commentsIds xmlns:wpc="http://schemas.microsoft.com/office/word/2010/wordprocessingCanvas" xmlns:cx="http://schemas.microsoft.com/office/drawing/2014/chartex" xmlns:cx1="http://schemas.microsoft.com/office/drawing/2015/9/8/chartex" xmlns:cx2="http://schemas.microsoft.com/office/drawing/2015/10/21/chartex" xmlns:cx3="http://schemas.microsoft.com/office/drawing/2016/5/9/chartex" xmlns:cx4="http://schemas.microsoft.com/office/drawing/2016/5/10/chartex" xmlns:cx5="http://schemas.microsoft.com/office/drawing/2016/5/11/chartex" xmlns:cx6="http://schemas.microsoft.com/office/drawing/2016/5/12/chartex" xmlns:cx7="http://schemas.microsoft.com/office/drawing/2016/5/13/chartex" xmlns:cx8="http://schemas.microsoft.com/office/drawing/2016/5/14/chartex" xmlns:mc="http://schemas.openxmlformats.org/markup-compatibility/2006" xmlns:aink="http://schemas.microsoft.com/office/drawing/2016/ink" xmlns:am3d="http://schemas.microsoft.com/office/drawing/2017/model3d" xmlns:o="urn:schemas-microsoft-com:office:office" xmlns:oel="http://schemas.microsoft.com/office/2019/extlst" xmlns:r="http://schemas.openxmlformats.org/officeDocument/2006/relationships" xmlns:m="http://schemas.openxmlformats.org/officeDocument/2006/math" xmlns:v="urn:schemas-microsoft-com:vml" xmlns:wp14="http://schemas.microsoft.com/office/word/2010/wordprocessingDrawing" xmlns:wp="http://schemas.openxmlformats.org/drawingml/2006/wordprocessingDrawing" xmlns:w10="urn:schemas-microsoft-com:office:word" xmlns:w="http://schemas.openxmlformats.org/wordprocessingml/2006/main" xmlns:w14="http://schemas.microsoft.com/office/word/2010/wordml" xmlns:w15="http://schemas.microsoft.com/office/word/2012/wordml" xmlns:w16cex="http://schemas.microsoft.com/office/word/2018/wordml/cex" xmlns:w16cid="http://schemas.microsoft.com/office/word/2016/wordml/cid" xmlns:w16="http://schemas.microsoft.com/office/word/2018/wordml" xmlns:w16du="http://schemas.microsoft.com/office/word/2023/wordml/word16du" xmlns:w16sdtdh="http://schemas.microsoft.com/office/word/2020/wordml/sdtdatahash" xmlns:w16sdtfl="http://schemas.microsoft.com/office/word/2024/wordml/sdtformatlock" xmlns:w16se="http://schemas.microsoft.com/office/word/2015/wordml/symex" xmlns:wpg="http://schemas.microsoft.com/office/word/2010/wordprocessingGroup" xmlns:wpi="http://schemas.microsoft.com/office/word/2010/wordprocessingInk" xmlns:wne="http://schemas.microsoft.com/office/word/2006/wordml" xmlns:wps="http://schemas.microsoft.com/office/word/2010/wordprocessingShape" mc:Ignorable="w14 w15 w16se w16cid w16 w16cex w16sdtdh w16sdtfl w16du wp14">
-  <w16cid:commentId w16cid:paraId="523D5751" w16cid:durableId="11A2C1B6"/>
-  <w16cid:commentId w16cid:paraId="300FFE24" w16cid:durableId="08BD798C"/>
-</w16cid:commentsIds>
 </file>
 
 <file path=word/endnotes.xml><?xml version="1.0" encoding="utf-8"?>
@@ -1920,118 +1923,6 @@
       <w:ind w:left="0" w:right="-13" w:firstLine="0"/>
       <w:jc w:val="right"/>
     </w:pPr>
-    <w:r>
-      <w:rPr>
-        <w:noProof/>
-      </w:rPr>
-      <mc:AlternateContent>
-        <mc:Choice Requires="wps">
-          <w:drawing>
-            <wp:anchor distT="0" distB="0" distL="0" distR="0" simplePos="0" relativeHeight="251658243" behindDoc="0" locked="0" layoutInCell="1" allowOverlap="1" wp14:anchorId="2DFFE796" wp14:editId="1062C016">
-              <wp:simplePos x="635" y="635"/>
-              <wp:positionH relativeFrom="page">
-                <wp:align>left</wp:align>
-              </wp:positionH>
-              <wp:positionV relativeFrom="page">
-                <wp:align>bottom</wp:align>
-              </wp:positionV>
-              <wp:extent cx="2053590" cy="351790"/>
-              <wp:effectExtent l="0" t="0" r="3810" b="0"/>
-              <wp:wrapNone/>
-              <wp:docPr id="2126343755" name="Text Box 3" descr="Classified as Microsoft Confidential">
-                <a:extLst xmlns:a="http://schemas.openxmlformats.org/drawingml/2006/main">
-                  <a:ext uri="{5AE41FA2-C0FF-4470-9BD4-5FADCA87CBE2}">
-                    <aclsh:classification xmlns:aclsh="http://schemas.microsoft.com/office/drawing/2020/classificationShape" classificationOutcomeType="ftr"/>
-                  </a:ext>
-                </a:extLst>
-              </wp:docPr>
-              <wp:cNvGraphicFramePr/>
-              <a:graphic xmlns:a="http://schemas.openxmlformats.org/drawingml/2006/main">
-                <a:graphicData uri="http://schemas.microsoft.com/office/word/2010/wordprocessingShape">
-                  <wps:wsp>
-                    <wps:cNvSpPr txBox="1"/>
-                    <wps:spPr>
-                      <a:xfrm>
-                        <a:off x="0" y="0"/>
-                        <a:ext cx="2053590" cy="351790"/>
-                      </a:xfrm>
-                      <a:prstGeom prst="rect">
-                        <a:avLst/>
-                      </a:prstGeom>
-                      <a:noFill/>
-                      <a:ln>
-                        <a:noFill/>
-                      </a:ln>
-                    </wps:spPr>
-                    <wps:txbx>
-                      <w:txbxContent>
-                        <w:p>
-                          <w:pPr>
-                            <w:spacing w:after="0"/>
-                            <w:rPr>
-                              <w:noProof/>
-                              <w:sz w:val="20"/>
-                              <w:szCs w:val="20"/>
-                            </w:rPr>
-                          </w:pPr>
-                          <w:r>
-                            <w:rPr>
-                              <w:noProof/>
-                              <w:sz w:val="20"/>
-                              <w:szCs w:val="20"/>
-                            </w:rPr>
-                            <w:t>Classified as Microsoft Confidential</w:t>
-                          </w:r>
-                        </w:p>
-                      </w:txbxContent>
-                    </wps:txbx>
-                    <wps:bodyPr rot="0" spcFirstLastPara="0" vertOverflow="overflow" horzOverflow="overflow" vert="horz" wrap="none" lIns="254000" tIns="0" rIns="0" bIns="190500" numCol="1" spcCol="0" rtlCol="0" fromWordArt="0" anchor="b" anchorCtr="0" forceAA="0" compatLnSpc="1">
-                      <a:prstTxWarp prst="textNoShape">
-                        <a:avLst/>
-                      </a:prstTxWarp>
-                      <a:spAutoFit/>
-                    </wps:bodyPr>
-                  </wps:wsp>
-                </a:graphicData>
-              </a:graphic>
-            </wp:anchor>
-          </w:drawing>
-        </mc:Choice>
-        <mc:Fallback>
-          <w:pict>
-            <v:shapetype w14:anchorId="2DFFE796" id="_x0000_t202" coordsize="21600,21600" o:spt="202" path="m,l,21600r21600,l21600,xe">
-              <v:stroke joinstyle="miter"/>
-              <v:path gradientshapeok="t" o:connecttype="rect"/>
-            </v:shapetype>
-            <v:shape id="Text Box 3" o:spid="_x0000_s1026" type="#_x0000_t202" alt="Classified as Microsoft Confidential" style="position:absolute;left:0;text-align:left;margin-left:0;margin-top:0;width:161.7pt;height:27.7pt;z-index:251658243;visibility:visible;mso-wrap-style:none;mso-wrap-distance-left:0;mso-wrap-distance-top:0;mso-wrap-distance-right:0;mso-wrap-distance-bottom:0;mso-position-horizontal:left;mso-position-horizontal-relative:page;mso-position-vertical:bottom;mso-position-vertical-relative:page;v-text-anchor:bottom" o:gfxdata="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" filled="f" stroked="f">
-              <v:textbox style="mso-fit-shape-to-text:t" inset="20pt,0,0,15pt">
-                <w:txbxContent>
-                  <w:p>
-                    <w:pPr>
-                      <w:spacing w:after="0"/>
-                      <w:rPr>
-                        <w:noProof/>
-                        <w:sz w:val="20"/>
-                        <w:szCs w:val="20"/>
-                      </w:rPr>
-                    </w:pPr>
-                    <w:r>
-                      <w:rPr>
-                        <w:noProof/>
-                        <w:sz w:val="20"/>
-                        <w:szCs w:val="20"/>
-                      </w:rPr>
-                      <w:t>Classified as Microsoft Confidential</w:t>
-                    </w:r>
-                  </w:p>
-                </w:txbxContent>
-              </v:textbox>
-              <w10:wrap anchorx="page" anchory="page"/>
-            </v:shape>
-          </w:pict>
-        </mc:Fallback>
-      </mc:AlternateContent>
-    </w:r>
     <w:r>
       <w:t xml:space="preserve">Agreement Number: 10008019487 </w:t>
     </w:r>
@@ -2047,118 +1938,6 @@
       <w:ind w:left="0" w:right="-13" w:firstLine="0"/>
       <w:jc w:val="right"/>
     </w:pPr>
-    <w:r>
-      <w:rPr>
-        <w:noProof/>
-      </w:rPr>
-      <mc:AlternateContent>
-        <mc:Choice Requires="wps">
-          <w:drawing>
-            <wp:anchor distT="0" distB="0" distL="0" distR="0" simplePos="0" relativeHeight="251658244" behindDoc="0" locked="0" layoutInCell="1" allowOverlap="1" wp14:anchorId="42DA7577" wp14:editId="340F7D41">
-              <wp:simplePos x="914400" y="9421586"/>
-              <wp:positionH relativeFrom="page">
-                <wp:align>left</wp:align>
-              </wp:positionH>
-              <wp:positionV relativeFrom="page">
-                <wp:align>bottom</wp:align>
-              </wp:positionV>
-              <wp:extent cx="2053590" cy="351790"/>
-              <wp:effectExtent l="0" t="0" r="3810" b="0"/>
-              <wp:wrapNone/>
-              <wp:docPr id="880558867" name="Text Box 4" descr="Classified as Microsoft Confidential">
-                <a:extLst xmlns:a="http://schemas.openxmlformats.org/drawingml/2006/main">
-                  <a:ext uri="{5AE41FA2-C0FF-4470-9BD4-5FADCA87CBE2}">
-                    <aclsh:classification xmlns:aclsh="http://schemas.microsoft.com/office/drawing/2020/classificationShape" classificationOutcomeType="ftr"/>
-                  </a:ext>
-                </a:extLst>
-              </wp:docPr>
-              <wp:cNvGraphicFramePr/>
-              <a:graphic xmlns:a="http://schemas.openxmlformats.org/drawingml/2006/main">
-                <a:graphicData uri="http://schemas.microsoft.com/office/word/2010/wordprocessingShape">
-                  <wps:wsp>
-                    <wps:cNvSpPr txBox="1"/>
-                    <wps:spPr>
-                      <a:xfrm>
-                        <a:off x="0" y="0"/>
-                        <a:ext cx="2053590" cy="351790"/>
-                      </a:xfrm>
-                      <a:prstGeom prst="rect">
-                        <a:avLst/>
-                      </a:prstGeom>
-                      <a:noFill/>
-                      <a:ln>
-                        <a:noFill/>
-                      </a:ln>
-                    </wps:spPr>
-                    <wps:txbx>
-                      <w:txbxContent>
-                        <w:p>
-                          <w:pPr>
-                            <w:spacing w:after="0"/>
-                            <w:rPr>
-                              <w:noProof/>
-                              <w:sz w:val="20"/>
-                              <w:szCs w:val="20"/>
-                            </w:rPr>
-                          </w:pPr>
-                          <w:r>
-                            <w:rPr>
-                              <w:noProof/>
-                              <w:sz w:val="20"/>
-                              <w:szCs w:val="20"/>
-                            </w:rPr>
-                            <w:t>Classified as Microsoft Confidential</w:t>
-                          </w:r>
-                        </w:p>
-                      </w:txbxContent>
-                    </wps:txbx>
-                    <wps:bodyPr rot="0" spcFirstLastPara="0" vertOverflow="overflow" horzOverflow="overflow" vert="horz" wrap="none" lIns="254000" tIns="0" rIns="0" bIns="190500" numCol="1" spcCol="0" rtlCol="0" fromWordArt="0" anchor="b" anchorCtr="0" forceAA="0" compatLnSpc="1">
-                      <a:prstTxWarp prst="textNoShape">
-                        <a:avLst/>
-                      </a:prstTxWarp>
-                      <a:spAutoFit/>
-                    </wps:bodyPr>
-                  </wps:wsp>
-                </a:graphicData>
-              </a:graphic>
-            </wp:anchor>
-          </w:drawing>
-        </mc:Choice>
-        <mc:Fallback>
-          <w:pict>
-            <v:shapetype w14:anchorId="42DA7577" id="_x0000_t202" coordsize="21600,21600" o:spt="202" path="m,l,21600r21600,l21600,xe">
-              <v:stroke joinstyle="miter"/>
-              <v:path gradientshapeok="t" o:connecttype="rect"/>
-            </v:shapetype>
-            <v:shape id="Text Box 4" o:spid="_x0000_s1027" type="#_x0000_t202" alt="Classified as Microsoft Confidential" style="position:absolute;left:0;text-align:left;margin-left:0;margin-top:0;width:161.7pt;height:27.7pt;z-index:251658244;visibility:visible;mso-wrap-style:none;mso-wrap-distance-left:0;mso-wrap-distance-top:0;mso-wrap-distance-right:0;mso-wrap-distance-bottom:0;mso-position-horizontal:left;mso-position-horizontal-relative:page;mso-position-vertical:bottom;mso-position-vertical-relative:page;v-text-anchor:bottom" o:gfxdata="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" filled="f" stroked="f">
-              <v:textbox style="mso-fit-shape-to-text:t" inset="20pt,0,0,15pt">
-                <w:txbxContent>
-                  <w:p>
-                    <w:pPr>
-                      <w:spacing w:after="0"/>
-                      <w:rPr>
-                        <w:noProof/>
-                        <w:sz w:val="20"/>
-                        <w:szCs w:val="20"/>
-                      </w:rPr>
-                    </w:pPr>
-                    <w:r>
-                      <w:rPr>
-                        <w:noProof/>
-                        <w:sz w:val="20"/>
-                        <w:szCs w:val="20"/>
-                      </w:rPr>
-                      <w:t>Classified as Microsoft Confidential</w:t>
-                    </w:r>
-                  </w:p>
-                </w:txbxContent>
-              </v:textbox>
-              <w10:wrap anchorx="page" anchory="page"/>
-            </v:shape>
-          </w:pict>
-        </mc:Fallback>
-      </mc:AlternateContent>
-    </w:r>
   </w:p>
 </w:ftr>
 </file>
@@ -2171,118 +1950,6 @@
       <w:ind w:left="0" w:right="-13" w:firstLine="0"/>
       <w:jc w:val="right"/>
     </w:pPr>
-    <w:r>
-      <w:rPr>
-        <w:noProof/>
-      </w:rPr>
-      <mc:AlternateContent>
-        <mc:Choice Requires="wps">
-          <w:drawing>
-            <wp:anchor distT="0" distB="0" distL="0" distR="0" simplePos="0" relativeHeight="251658242" behindDoc="0" locked="0" layoutInCell="1" allowOverlap="1" wp14:anchorId="361ACAC1" wp14:editId="47BBD0C1">
-              <wp:simplePos x="635" y="635"/>
-              <wp:positionH relativeFrom="page">
-                <wp:align>left</wp:align>
-              </wp:positionH>
-              <wp:positionV relativeFrom="page">
-                <wp:align>bottom</wp:align>
-              </wp:positionV>
-              <wp:extent cx="2053590" cy="351790"/>
-              <wp:effectExtent l="0" t="0" r="3810" b="0"/>
-              <wp:wrapNone/>
-              <wp:docPr id="276605663" name="Text Box 2" descr="Classified as Microsoft Confidential">
-                <a:extLst xmlns:a="http://schemas.openxmlformats.org/drawingml/2006/main">
-                  <a:ext uri="{5AE41FA2-C0FF-4470-9BD4-5FADCA87CBE2}">
-                    <aclsh:classification xmlns:aclsh="http://schemas.microsoft.com/office/drawing/2020/classificationShape" classificationOutcomeType="ftr"/>
-                  </a:ext>
-                </a:extLst>
-              </wp:docPr>
-              <wp:cNvGraphicFramePr/>
-              <a:graphic xmlns:a="http://schemas.openxmlformats.org/drawingml/2006/main">
-                <a:graphicData uri="http://schemas.microsoft.com/office/word/2010/wordprocessingShape">
-                  <wps:wsp>
-                    <wps:cNvSpPr txBox="1"/>
-                    <wps:spPr>
-                      <a:xfrm>
-                        <a:off x="0" y="0"/>
-                        <a:ext cx="2053590" cy="351790"/>
-                      </a:xfrm>
-                      <a:prstGeom prst="rect">
-                        <a:avLst/>
-                      </a:prstGeom>
-                      <a:noFill/>
-                      <a:ln>
-                        <a:noFill/>
-                      </a:ln>
-                    </wps:spPr>
-                    <wps:txbx>
-                      <w:txbxContent>
-                        <w:p>
-                          <w:pPr>
-                            <w:spacing w:after="0"/>
-                            <w:rPr>
-                              <w:noProof/>
-                              <w:sz w:val="20"/>
-                              <w:szCs w:val="20"/>
-                            </w:rPr>
-                          </w:pPr>
-                          <w:r>
-                            <w:rPr>
-                              <w:noProof/>
-                              <w:sz w:val="20"/>
-                              <w:szCs w:val="20"/>
-                            </w:rPr>
-                            <w:t>Classified as Microsoft Confidential</w:t>
-                          </w:r>
-                        </w:p>
-                      </w:txbxContent>
-                    </wps:txbx>
-                    <wps:bodyPr rot="0" spcFirstLastPara="0" vertOverflow="overflow" horzOverflow="overflow" vert="horz" wrap="none" lIns="254000" tIns="0" rIns="0" bIns="190500" numCol="1" spcCol="0" rtlCol="0" fromWordArt="0" anchor="b" anchorCtr="0" forceAA="0" compatLnSpc="1">
-                      <a:prstTxWarp prst="textNoShape">
-                        <a:avLst/>
-                      </a:prstTxWarp>
-                      <a:spAutoFit/>
-                    </wps:bodyPr>
-                  </wps:wsp>
-                </a:graphicData>
-              </a:graphic>
-            </wp:anchor>
-          </w:drawing>
-        </mc:Choice>
-        <mc:Fallback>
-          <w:pict>
-            <v:shapetype w14:anchorId="361ACAC1" id="_x0000_t202" coordsize="21600,21600" o:spt="202" path="m,l,21600r21600,l21600,xe">
-              <v:stroke joinstyle="miter"/>
-              <v:path gradientshapeok="t" o:connecttype="rect"/>
-            </v:shapetype>
-            <v:shape id="Text Box 2" o:spid="_x0000_s1028" type="#_x0000_t202" alt="Classified as Microsoft Confidential" style="position:absolute;left:0;text-align:left;margin-left:0;margin-top:0;width:161.7pt;height:27.7pt;z-index:251658242;visibility:visible;mso-wrap-style:none;mso-wrap-distance-left:0;mso-wrap-distance-top:0;mso-wrap-distance-right:0;mso-wrap-distance-bottom:0;mso-position-horizontal:left;mso-position-horizontal-relative:page;mso-position-vertical:bottom;mso-position-vertical-relative:page;v-text-anchor:bottom" o:gfxdata="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" filled="f" stroked="f">
-              <v:textbox style="mso-fit-shape-to-text:t" inset="20pt,0,0,15pt">
-                <w:txbxContent>
-                  <w:p>
-                    <w:pPr>
-                      <w:spacing w:after="0"/>
-                      <w:rPr>
-                        <w:noProof/>
-                        <w:sz w:val="20"/>
-                        <w:szCs w:val="20"/>
-                      </w:rPr>
-                    </w:pPr>
-                    <w:r>
-                      <w:rPr>
-                        <w:noProof/>
-                        <w:sz w:val="20"/>
-                        <w:szCs w:val="20"/>
-                      </w:rPr>
-                      <w:t>Classified as Microsoft Confidential</w:t>
-                    </w:r>
-                  </w:p>
-                </w:txbxContent>
-              </v:textbox>
-              <w10:wrap anchorx="page" anchory="page"/>
-            </v:shape>
-          </w:pict>
-        </mc:Fallback>
-      </mc:AlternateContent>
-    </w:r>
     <w:r>
       <w:t xml:space="preserve">Agreement Number: 10008019487 </w:t>
     </w:r>
@@ -3460,119 +3127,6 @@
     </w:lvl>
   </w:abstractNum>
   <w:abstractNum w:abstractNumId="5" w15:restartNumberingAfterBreak="0">
-    <w:nsid w:val="43486FF8"/>
-    <w:multiLevelType w:val="hybridMultilevel"/>
-    <w:tmpl w:val="A64E715A"/>
-    <w:lvl w:ilvl="0" w:tplc="04090005">
-      <w:start w:val="1"/>
-      <w:numFmt w:val="bullet"/>
-      <w:lvlText w:val=""/>
-      <w:lvlJc w:val="left"/>
-      <w:pPr>
-        <w:ind w:left="2161" w:hanging="360"/>
-      </w:pPr>
-      <w:rPr>
-        <w:rFonts w:ascii="Wingdings" w:hAnsi="Wingdings" w:hint="default"/>
-      </w:rPr>
-    </w:lvl>
-    <w:lvl w:ilvl="1" w:tplc="04090003" w:tentative="1">
-      <w:start w:val="1"/>
-      <w:numFmt w:val="bullet"/>
-      <w:lvlText w:val="o"/>
-      <w:lvlJc w:val="left"/>
-      <w:pPr>
-        <w:ind w:left="2881" w:hanging="360"/>
-      </w:pPr>
-      <w:rPr>
-        <w:rFonts w:ascii="Courier New" w:hAnsi="Courier New" w:cs="Courier New" w:hint="default"/>
-      </w:rPr>
-    </w:lvl>
-    <w:lvl w:ilvl="2" w:tplc="04090005" w:tentative="1">
-      <w:start w:val="1"/>
-      <w:numFmt w:val="bullet"/>
-      <w:lvlText w:val=""/>
-      <w:lvlJc w:val="left"/>
-      <w:pPr>
-        <w:ind w:left="3601" w:hanging="360"/>
-      </w:pPr>
-      <w:rPr>
-        <w:rFonts w:ascii="Wingdings" w:hAnsi="Wingdings" w:hint="default"/>
-      </w:rPr>
-    </w:lvl>
-    <w:lvl w:ilvl="3" w:tplc="04090001" w:tentative="1">
-      <w:start w:val="1"/>
-      <w:numFmt w:val="bullet"/>
-      <w:lvlText w:val=""/>
-      <w:lvlJc w:val="left"/>
-      <w:pPr>
-        <w:ind w:left="4321" w:hanging="360"/>
-      </w:pPr>
-      <w:rPr>
-        <w:rFonts w:ascii="Symbol" w:hAnsi="Symbol" w:hint="default"/>
-      </w:rPr>
-    </w:lvl>
-    <w:lvl w:ilvl="4" w:tplc="04090003" w:tentative="1">
-      <w:start w:val="1"/>
-      <w:numFmt w:val="bullet"/>
-      <w:lvlText w:val="o"/>
-      <w:lvlJc w:val="left"/>
-      <w:pPr>
-        <w:ind w:left="5041" w:hanging="360"/>
-      </w:pPr>
-      <w:rPr>
-        <w:rFonts w:ascii="Courier New" w:hAnsi="Courier New" w:cs="Courier New" w:hint="default"/>
-      </w:rPr>
-    </w:lvl>
-    <w:lvl w:ilvl="5" w:tplc="04090005" w:tentative="1">
-      <w:start w:val="1"/>
-      <w:numFmt w:val="bullet"/>
-      <w:lvlText w:val=""/>
-      <w:lvlJc w:val="left"/>
-      <w:pPr>
-        <w:ind w:left="5761" w:hanging="360"/>
-      </w:pPr>
-      <w:rPr>
-        <w:rFonts w:ascii="Wingdings" w:hAnsi="Wingdings" w:hint="default"/>
-      </w:rPr>
-    </w:lvl>
-    <w:lvl w:ilvl="6" w:tplc="04090001" w:tentative="1">
-      <w:start w:val="1"/>
-      <w:numFmt w:val="bullet"/>
-      <w:lvlText w:val=""/>
-      <w:lvlJc w:val="left"/>
-      <w:pPr>
-        <w:ind w:left="6481" w:hanging="360"/>
-      </w:pPr>
-      <w:rPr>
-        <w:rFonts w:ascii="Symbol" w:hAnsi="Symbol" w:hint="default"/>
-      </w:rPr>
-    </w:lvl>
-    <w:lvl w:ilvl="7" w:tplc="04090003" w:tentative="1">
-      <w:start w:val="1"/>
-      <w:numFmt w:val="bullet"/>
-      <w:lvlText w:val="o"/>
-      <w:lvlJc w:val="left"/>
-      <w:pPr>
-        <w:ind w:left="7201" w:hanging="360"/>
-      </w:pPr>
-      <w:rPr>
-        <w:rFonts w:ascii="Courier New" w:hAnsi="Courier New" w:cs="Courier New" w:hint="default"/>
-      </w:rPr>
-    </w:lvl>
-    <w:lvl w:ilvl="8" w:tplc="04090005" w:tentative="1">
-      <w:start w:val="1"/>
-      <w:numFmt w:val="bullet"/>
-      <w:lvlText w:val=""/>
-      <w:lvlJc w:val="left"/>
-      <w:pPr>
-        <w:ind w:left="7921" w:hanging="360"/>
-      </w:pPr>
-      <w:rPr>
-        <w:rFonts w:ascii="Wingdings" w:hAnsi="Wingdings" w:hint="default"/>
-      </w:rPr>
-    </w:lvl>
-  </w:abstractNum>
-  <w:abstractNum w:abstractNumId="6" w15:restartNumberingAfterBreak="0">
     <w:nsid w:val="49AF11D1"/>
     <w:multiLevelType w:val="multilevel"/>
     <w:tmpl w:val="2DEC0E12"/>
@@ -3785,7 +3339,7 @@
       </w:rPr>
     </w:lvl>
   </w:abstractNum>
-  <w:abstractNum w:abstractNumId="7" w15:restartNumberingAfterBreak="0">
+  <w:abstractNum w:abstractNumId="6" w15:restartNumberingAfterBreak="0">
     <w:nsid w:val="6C0A0262"/>
     <w:multiLevelType w:val="multilevel"/>
     <w:tmpl w:val="8C1CAC0C"/>
@@ -3998,7 +3552,7 @@
       </w:rPr>
     </w:lvl>
   </w:abstractNum>
-  <w:abstractNum w:abstractNumId="8" w15:restartNumberingAfterBreak="0">
+  <w:abstractNum w:abstractNumId="7" w15:restartNumberingAfterBreak="0">
     <w:nsid w:val="7F970FEB"/>
     <w:multiLevelType w:val="hybridMultilevel"/>
     <w:tmpl w:val="D2C09644"/>
@@ -4112,10 +3666,10 @@
     </w:lvl>
   </w:abstractNum>
   <w:num w:numId="1" w16cid:durableId="337536520">
-    <w:abstractNumId w:val="6"/>
+    <w:abstractNumId w:val="5"/>
   </w:num>
   <w:num w:numId="2" w16cid:durableId="1373531287">
-    <w:abstractNumId w:val="7"/>
+    <w:abstractNumId w:val="6"/>
   </w:num>
   <w:num w:numId="3" w16cid:durableId="524556718">
     <w:abstractNumId w:val="1"/>
@@ -4127,7 +3681,7 @@
     <w:abstractNumId w:val="2"/>
   </w:num>
   <w:num w:numId="6" w16cid:durableId="1756591123">
-    <w:abstractNumId w:val="8"/>
+    <w:abstractNumId w:val="7"/>
   </w:num>
   <w:num w:numId="7" w16cid:durableId="790050428">
     <w:abstractNumId w:val="0"/>
@@ -4135,18 +3689,7 @@
   <w:num w:numId="8" w16cid:durableId="1115443626">
     <w:abstractNumId w:val="3"/>
   </w:num>
-  <w:num w:numId="9" w16cid:durableId="1522930990">
-    <w:abstractNumId w:val="5"/>
-  </w:num>
 </w:numbering>
-</file>
-
-<file path=word/people.xml><?xml version="1.0" encoding="utf-8"?>
-<w15:people xmlns:wpc="http://schemas.microsoft.com/office/word/2010/wordprocessingCanvas" xmlns:cx="http://schemas.microsoft.com/office/drawing/2014/chartex" xmlns:cx1="http://schemas.microsoft.com/office/drawing/2015/9/8/chartex" xmlns:cx2="http://schemas.microsoft.com/office/drawing/2015/10/21/chartex" xmlns:cx3="http://schemas.microsoft.com/office/drawing/2016/5/9/chartex" xmlns:cx4="http://schemas.microsoft.com/office/drawing/2016/5/10/chartex" xmlns:cx5="http://schemas.microsoft.com/office/drawing/2016/5/11/chartex" xmlns:cx6="http://schemas.microsoft.com/office/drawing/2016/5/12/chartex" xmlns:cx7="http://schemas.microsoft.com/office/drawing/2016/5/13/chartex" xmlns:cx8="http://schemas.microsoft.com/office/drawing/2016/5/14/chartex" xmlns:mc="http://schemas.openxmlformats.org/markup-compatibility/2006" xmlns:aink="http://schemas.microsoft.com/office/drawing/2016/ink" xmlns:am3d="http://schemas.microsoft.com/office/drawing/2017/model3d" xmlns:o="urn:schemas-microsoft-com:office:office" xmlns:oel="http://schemas.microsoft.com/office/2019/extlst" xmlns:r="http://schemas.openxmlformats.org/officeDocument/2006/relationships" xmlns:m="http://schemas.openxmlformats.org/officeDocument/2006/math" xmlns:v="urn:schemas-microsoft-com:vml" xmlns:wp14="http://schemas.microsoft.com/office/word/2010/wordprocessingDrawing" xmlns:wp="http://schemas.openxmlformats.org/drawingml/2006/wordprocessingDrawing" xmlns:w10="urn:schemas-microsoft-com:office:word" xmlns:w="http://schemas.openxmlformats.org/wordprocessingml/2006/main" xmlns:w14="http://schemas.microsoft.com/office/word/2010/wordml" xmlns:w15="http://schemas.microsoft.com/office/word/2012/wordml" xmlns:w16cex="http://schemas.microsoft.com/office/word/2018/wordml/cex" xmlns:w16cid="http://schemas.microsoft.com/office/word/2016/wordml/cid" xmlns:w16="http://schemas.microsoft.com/office/word/2018/wordml" xmlns:w16du="http://schemas.microsoft.com/office/word/2023/wordml/word16du" xmlns:w16sdtdh="http://schemas.microsoft.com/office/word/2020/wordml/sdtdatahash" xmlns:w16sdtfl="http://schemas.microsoft.com/office/word/2024/wordml/sdtformatlock" xmlns:w16se="http://schemas.microsoft.com/office/word/2015/wordml/symex" xmlns:wpg="http://schemas.microsoft.com/office/word/2010/wordprocessingGroup" xmlns:wpi="http://schemas.microsoft.com/office/word/2010/wordprocessingInk" xmlns:wne="http://schemas.microsoft.com/office/word/2006/wordml" xmlns:wps="http://schemas.microsoft.com/office/word/2010/wordprocessingShape" mc:Ignorable="w14 w15 w16se w16cid w16 w16cex w16sdtdh w16sdtfl w16du wp14">
-  <w15:person w15:author="Belinda Stephenson (CELA)">
-    <w15:presenceInfo w15:providerId="AD" w15:userId="S::bestephenson@microsoft.com::f7ea2b9c-10f9-49f6-bfe5-869a6257f6f5"/>
-  </w15:person>
-</w15:people>
 </file>
 
 <file path=word/styles.xml><?xml version="1.0" encoding="utf-8"?>
@@ -4680,91 +4223,6 @@
       <w:sz w:val="22"/>
     </w:rPr>
   </w:style>
-  <w:style w:type="paragraph" w:styleId="Revision">
-    <w:name w:val="Revision"/>
-    <w:hidden/>
-    <w:uiPriority w:val="99"/>
-    <w:semiHidden/>
-    <w:rsid w:val="009618B1"/>
-    <w:pPr>
-      <w:spacing w:after="0" w:line="240" w:lineRule="auto"/>
-    </w:pPr>
-    <w:rPr>
-      <w:rFonts w:ascii="Calibri" w:eastAsia="Calibri" w:hAnsi="Calibri" w:cs="Calibri"/>
-      <w:color w:val="000000"/>
-      <w:sz w:val="22"/>
-    </w:rPr>
-  </w:style>
-  <w:style w:type="character" w:styleId="CommentReference">
-    <w:name w:val="annotation reference"/>
-    <w:basedOn w:val="DefaultParagraphFont"/>
-    <w:uiPriority w:val="99"/>
-    <w:semiHidden/>
-    <w:unhideWhenUsed/>
-    <w:rsid w:val="00DE0CA0"/>
-    <w:rPr>
-      <w:sz w:val="16"/>
-      <w:szCs w:val="16"/>
-    </w:rPr>
-  </w:style>
-  <w:style w:type="paragraph" w:styleId="CommentText">
-    <w:name w:val="annotation text"/>
-    <w:basedOn w:val="Normal"/>
-    <w:link w:val="CommentTextChar"/>
-    <w:uiPriority w:val="99"/>
-    <w:unhideWhenUsed/>
-    <w:rsid w:val="00DE0CA0"/>
-    <w:pPr>
-      <w:spacing w:line="240" w:lineRule="auto"/>
-    </w:pPr>
-    <w:rPr>
-      <w:sz w:val="20"/>
-      <w:szCs w:val="20"/>
-    </w:rPr>
-  </w:style>
-  <w:style w:type="character" w:customStyle="1" w:styleId="CommentTextChar">
-    <w:name w:val="Comment Text Char"/>
-    <w:basedOn w:val="DefaultParagraphFont"/>
-    <w:link w:val="CommentText"/>
-    <w:uiPriority w:val="99"/>
-    <w:rsid w:val="00DE0CA0"/>
-    <w:rPr>
-      <w:rFonts w:ascii="Calibri" w:eastAsia="Calibri" w:hAnsi="Calibri" w:cs="Calibri"/>
-      <w:color w:val="000000"/>
-      <w:sz w:val="20"/>
-      <w:szCs w:val="20"/>
-    </w:rPr>
-  </w:style>
-  <w:style w:type="paragraph" w:styleId="CommentSubject">
-    <w:name w:val="annotation subject"/>
-    <w:basedOn w:val="CommentText"/>
-    <w:next w:val="CommentText"/>
-    <w:link w:val="CommentSubjectChar"/>
-    <w:uiPriority w:val="99"/>
-    <w:semiHidden/>
-    <w:unhideWhenUsed/>
-    <w:rsid w:val="00DE0CA0"/>
-    <w:rPr>
-      <w:b/>
-      <w:bCs/>
-    </w:rPr>
-  </w:style>
-  <w:style w:type="character" w:customStyle="1" w:styleId="CommentSubjectChar">
-    <w:name w:val="Comment Subject Char"/>
-    <w:basedOn w:val="CommentTextChar"/>
-    <w:link w:val="CommentSubject"/>
-    <w:uiPriority w:val="99"/>
-    <w:semiHidden/>
-    <w:rsid w:val="00DE0CA0"/>
-    <w:rPr>
-      <w:rFonts w:ascii="Calibri" w:eastAsia="Calibri" w:hAnsi="Calibri" w:cs="Calibri"/>
-      <w:b/>
-      <w:bCs/>
-      <w:color w:val="000000"/>
-      <w:sz w:val="20"/>
-      <w:szCs w:val="20"/>
-    </w:rPr>
-  </w:style>
 </w:styles>
 </file>
 
@@ -5014,14 +4472,11 @@
     <w:rsid w:val="004D1563"/>
     <w:rsid w:val="00537652"/>
     <w:rsid w:val="00567213"/>
-    <w:rsid w:val="00675506"/>
     <w:rsid w:val="007853B1"/>
     <w:rsid w:val="00857C47"/>
-    <w:rsid w:val="008746AB"/>
     <w:rsid w:val="00A664C4"/>
-    <w:rsid w:val="00B026BE"/>
     <w:rsid w:val="00BF4A0F"/>
-    <w:rsid w:val="00CC1DCF"/>
+    <w:rsid w:val="00C62666"/>
     <w:rsid w:val="00FC035C"/>
   </w:rsids>
   <m:mathPr>
@@ -5821,6 +5276,17 @@
 </file>
 
 <file path=customXml/item1.xml><?xml version="1.0" encoding="utf-8"?>
+<p:properties xmlns:p="http://schemas.microsoft.com/office/2006/metadata/properties" xmlns:xsi="http://www.w3.org/2001/XMLSchema-instance" xmlns:pc="http://schemas.microsoft.com/office/infopath/2007/PartnerControls">
+  <documentManagement>
+    <TaxCatchAll xmlns="a44295d6-f232-4710-a4f6-7838e0dd6b6a"/>
+    <lcf76f155ced4ddcb4097134ff3c332f xmlns="c4bc65b8-f88d-47aa-8593-a82a9451524d">
+      <Terms xmlns="http://schemas.microsoft.com/office/infopath/2007/PartnerControls"/>
+    </lcf76f155ced4ddcb4097134ff3c332f>
+  </documentManagement>
+</p:properties>
+</file>
+
+<file path=customXml/item2.xml><?xml version="1.0" encoding="utf-8"?>
 <?mso-contentType ?>
 <FormTemplates xmlns="http://schemas.microsoft.com/sharepoint/v3/contenttype/forms">
   <Display>DocumentLibraryForm</Display>
@@ -5829,7 +5295,7 @@
 </FormTemplates>
 </file>
 
-<file path=customXml/item2.xml><?xml version="1.0" encoding="utf-8"?>
+<file path=customXml/item3.xml><?xml version="1.0" encoding="utf-8"?>
 <ct:contentTypeSchema xmlns:ct="http://schemas.microsoft.com/office/2006/metadata/contentType" xmlns:ma="http://schemas.microsoft.com/office/2006/metadata/properties/metaAttributes" ct:_="" ma:_="" ma:contentTypeName="Document" ma:contentTypeID="0x010100F51763DA1819984292619A7A56023AC8" ma:contentTypeVersion="11" ma:contentTypeDescription="Create a new document." ma:contentTypeScope="" ma:versionID="4543d52e0a5443ac81ee9405677c4c48">
   <xsd:schema xmlns:xsd="http://www.w3.org/2001/XMLSchema" xmlns:xs="http://www.w3.org/2001/XMLSchema" xmlns:p="http://schemas.microsoft.com/office/2006/metadata/properties" xmlns:ns2="c4bc65b8-f88d-47aa-8593-a82a9451524d" xmlns:ns3="a44295d6-f232-4710-a4f6-7838e0dd6b6a" targetNamespace="http://schemas.microsoft.com/office/2006/metadata/properties" ma:root="true" ma:fieldsID="7f59242140dcfbb8e34d8a163cce39ad" ns2:_="" ns3:_="">
     <xsd:import namespace="c4bc65b8-f88d-47aa-8593-a82a9451524d"/>
@@ -6024,22 +5490,24 @@
 </ct:contentTypeSchema>
 </file>
 
-<file path=customXml/item3.xml><?xml version="1.0" encoding="utf-8"?>
-<p:properties xmlns:p="http://schemas.microsoft.com/office/2006/metadata/properties" xmlns:xsi="http://www.w3.org/2001/XMLSchema-instance" xmlns:pc="http://schemas.microsoft.com/office/infopath/2007/PartnerControls">
-  <documentManagement>
-    <TaxCatchAll xmlns="a44295d6-f232-4710-a4f6-7838e0dd6b6a"/>
-    <lcf76f155ced4ddcb4097134ff3c332f xmlns="c4bc65b8-f88d-47aa-8593-a82a9451524d">
-      <Terms xmlns="http://schemas.microsoft.com/office/infopath/2007/PartnerControls"/>
-    </lcf76f155ced4ddcb4097134ff3c332f>
-  </documentManagement>
-</p:properties>
+<file path=customXml/itemProps1.xml><?xml version="1.0" encoding="utf-8"?>
+<ds:datastoreItem xmlns:ds="http://schemas.openxmlformats.org/officeDocument/2006/customXml" ds:itemID="{B7C78797-6908-41DD-902A-9A8C9AC0F896}">
+  <ds:schemaRefs>
+    <ds:schemaRef ds:uri="c4bc65b8-f88d-47aa-8593-a82a9451524d"/>
+    <ds:schemaRef ds:uri="http://schemas.openxmlformats.org/package/2006/metadata/core-properties"/>
+    <ds:schemaRef ds:uri="http://purl.org/dc/dcmitype/"/>
+    <ds:schemaRef ds:uri="http://purl.org/dc/terms/"/>
+    <ds:schemaRef ds:uri="http://schemas.microsoft.com/office/2006/metadata/properties"/>
+    <ds:schemaRef ds:uri="http://www.w3.org/XML/1998/namespace"/>
+    <ds:schemaRef ds:uri="a44295d6-f232-4710-a4f6-7838e0dd6b6a"/>
+    <ds:schemaRef ds:uri="http://schemas.microsoft.com/office/2006/documentManagement/types"/>
+    <ds:schemaRef ds:uri="http://purl.org/dc/elements/1.1/"/>
+    <ds:schemaRef ds:uri="http://schemas.microsoft.com/office/infopath/2007/PartnerControls"/>
+  </ds:schemaRefs>
+</ds:datastoreItem>
 </file>
 
-<file path=customXml/item4.xml><?xml version="1.0" encoding="utf-8"?>
-<b:Sources xmlns:b="http://schemas.openxmlformats.org/officeDocument/2006/bibliography" xmlns="http://schemas.openxmlformats.org/officeDocument/2006/bibliography" SelectedStyle="\APASixthEditionOfficeOnline.xsl" StyleName="APA" Version="6"/>
-</file>
-
-<file path=customXml/itemProps1.xml><?xml version="1.0" encoding="utf-8"?>
+<file path=customXml/itemProps2.xml><?xml version="1.0" encoding="utf-8"?>
 <ds:datastoreItem xmlns:ds="http://schemas.openxmlformats.org/officeDocument/2006/customXml" ds:itemID="{D85E314A-251C-4023-AA50-F9D3097E57A4}">
   <ds:schemaRefs>
     <ds:schemaRef ds:uri="http://schemas.microsoft.com/sharepoint/v3/contenttype/forms"/>
@@ -6047,7 +5515,7 @@
 </ds:datastoreItem>
 </file>
 
-<file path=customXml/itemProps2.xml><?xml version="1.0" encoding="utf-8"?>
+<file path=customXml/itemProps3.xml><?xml version="1.0" encoding="utf-8"?>
 <ds:datastoreItem xmlns:ds="http://schemas.openxmlformats.org/officeDocument/2006/customXml" ds:itemID="{5C8A023D-3F37-48CF-BFD7-1C5DCD573DEF}">
   <ds:schemaRefs>
     <ds:schemaRef ds:uri="http://schemas.microsoft.com/office/2006/metadata/contentType"/>
@@ -6064,29 +5532,4 @@
     <ds:schemaRef ds:uri="http://schemas.microsoft.com/internal/obd"/>
   </ds:schemaRefs>
 </ds:datastoreItem>
-</file>
-
-<file path=customXml/itemProps3.xml><?xml version="1.0" encoding="utf-8"?>
-<ds:datastoreItem xmlns:ds="http://schemas.openxmlformats.org/officeDocument/2006/customXml" ds:itemID="{B7C78797-6908-41DD-902A-9A8C9AC0F896}">
-  <ds:schemaRefs>
-    <ds:schemaRef ds:uri="http://schemas.microsoft.com/office/2006/metadata/properties"/>
-    <ds:schemaRef ds:uri="http://schemas.microsoft.com/office/infopath/2007/PartnerControls"/>
-    <ds:schemaRef ds:uri="a44295d6-f232-4710-a4f6-7838e0dd6b6a"/>
-    <ds:schemaRef ds:uri="c4bc65b8-f88d-47aa-8593-a82a9451524d"/>
-  </ds:schemaRefs>
-</ds:datastoreItem>
-</file>
-
-<file path=customXml/itemProps4.xml><?xml version="1.0" encoding="utf-8"?>
-<ds:datastoreItem xmlns:ds="http://schemas.openxmlformats.org/officeDocument/2006/customXml" ds:itemID="{6651AE5A-55D0-46E7-8CAB-1B1E54729168}">
-  <ds:schemaRefs>
-    <ds:schemaRef ds:uri="http://schemas.openxmlformats.org/officeDocument/2006/bibliography"/>
-  </ds:schemaRefs>
-</ds:datastoreItem>
-</file>
-
-<file path=docMetadata/LabelInfo.xml><?xml version="1.0" encoding="utf-8"?>
-<clbl:labelList xmlns:clbl="http://schemas.microsoft.com/office/2020/mipLabelMetadata">
-  <clbl:label id="{1a19d03a-48bc-4359-8038-5b5f6d5847c3}" enabled="1" method="Privileged" siteId="{72f988bf-86f1-41af-91ab-2d7cd011db47}" removed="0"/>
-</clbl:labelList>
 </file>
</xml_diff>